<commit_message>
update tp modul 2
</commit_message>
<xml_diff>
--- a/tp modul 2/TP_MOD_[02]_1301223338_Helmi Efendi Lubis.docx
+++ b/tp modul 2/TP_MOD_[02]_1301223338_Helmi Efendi Lubis.docx
@@ -32,6 +32,39 @@
         <w:tab/>
         <w:t>: 1301223338</w:t>
       </w:r>
+    </w:p>
+    <w:p>
+      <w:r>
+        <w:t xml:space="preserve">Link </w:t>
+      </w:r>
+      <w:proofErr w:type="spellStart"/>
+      <w:r>
+        <w:t>github</w:t>
+      </w:r>
+      <w:proofErr w:type="spellEnd"/>
+      <w:r>
+        <w:t xml:space="preserve">: </w:t>
+      </w:r>
+      <w:hyperlink r:id="rId5" w:history="1">
+        <w:r>
+          <w:rPr>
+            <w:rStyle w:val="Hyperlink"/>
+          </w:rPr>
+          <w:t>https://github.com/helmiel/pbo/tree/main/tp%20mo</w:t>
+        </w:r>
+        <w:r>
+          <w:rPr>
+            <w:rStyle w:val="Hyperlink"/>
+          </w:rPr>
+          <w:t>d</w:t>
+        </w:r>
+        <w:r>
+          <w:rPr>
+            <w:rStyle w:val="Hyperlink"/>
+          </w:rPr>
+          <w:t>ul%202</w:t>
+        </w:r>
+      </w:hyperlink>
     </w:p>
     <w:p>
       <w:pPr>
@@ -52,6 +85,9 @@
     </w:p>
     <w:p>
       <w:r>
+        <w:rPr>
+          <w:noProof/>
+        </w:rPr>
         <w:drawing>
           <wp:inline distT="0" distB="0" distL="0" distR="0" wp14:anchorId="52871E75" wp14:editId="685C9F24">
             <wp:extent cx="5943600" cy="2093595"/>
@@ -68,7 +104,7 @@
                     <pic:cNvPicPr/>
                   </pic:nvPicPr>
                   <pic:blipFill>
-                    <a:blip r:embed="rId5"/>
+                    <a:blip r:embed="rId6"/>
                     <a:stretch>
                       <a:fillRect/>
                     </a:stretch>
@@ -91,6 +127,9 @@
     </w:p>
     <w:p>
       <w:r>
+        <w:rPr>
+          <w:noProof/>
+        </w:rPr>
         <w:drawing>
           <wp:inline distT="0" distB="0" distL="0" distR="0" wp14:anchorId="5D4B8317" wp14:editId="16B05336">
             <wp:extent cx="5943600" cy="1223010"/>
@@ -107,7 +146,7 @@
                     <pic:cNvPicPr/>
                   </pic:nvPicPr>
                   <pic:blipFill>
-                    <a:blip r:embed="rId6"/>
+                    <a:blip r:embed="rId7"/>
                     <a:stretch>
                       <a:fillRect/>
                     </a:stretch>
@@ -135,6 +174,9 @@
     </w:p>
     <w:p>
       <w:r>
+        <w:rPr>
+          <w:noProof/>
+        </w:rPr>
         <w:drawing>
           <wp:inline distT="0" distB="0" distL="0" distR="0" wp14:anchorId="40A3C001" wp14:editId="6509C931">
             <wp:extent cx="4887007" cy="1467055"/>
@@ -151,7 +193,7 @@
                     <pic:cNvPicPr/>
                   </pic:nvPicPr>
                   <pic:blipFill>
-                    <a:blip r:embed="rId7"/>
+                    <a:blip r:embed="rId8"/>
                     <a:stretch>
                       <a:fillRect/>
                     </a:stretch>
@@ -174,6 +216,9 @@
     </w:p>
     <w:p>
       <w:r>
+        <w:rPr>
+          <w:noProof/>
+        </w:rPr>
         <w:lastRenderedPageBreak/>
         <w:drawing>
           <wp:inline distT="0" distB="0" distL="0" distR="0" wp14:anchorId="1B2854F1" wp14:editId="290E9CA0">
@@ -191,7 +236,7 @@
                     <pic:cNvPicPr/>
                   </pic:nvPicPr>
                   <pic:blipFill>
-                    <a:blip r:embed="rId8"/>
+                    <a:blip r:embed="rId9"/>
                     <a:stretch>
                       <a:fillRect/>
                     </a:stretch>
@@ -236,6 +281,9 @@
     </w:p>
     <w:p>
       <w:r>
+        <w:rPr>
+          <w:noProof/>
+        </w:rPr>
         <w:drawing>
           <wp:inline distT="0" distB="0" distL="0" distR="0" wp14:anchorId="7BA640CD" wp14:editId="65E27138">
             <wp:extent cx="5943600" cy="3832225"/>
@@ -252,7 +300,7 @@
                     <pic:cNvPicPr/>
                   </pic:nvPicPr>
                   <pic:blipFill>
-                    <a:blip r:embed="rId9"/>
+                    <a:blip r:embed="rId10"/>
                     <a:stretch>
                       <a:fillRect/>
                     </a:stretch>
@@ -275,6 +323,9 @@
     </w:p>
     <w:p>
       <w:r>
+        <w:rPr>
+          <w:noProof/>
+        </w:rPr>
         <w:lastRenderedPageBreak/>
         <w:drawing>
           <wp:inline distT="0" distB="0" distL="0" distR="0" wp14:anchorId="01D56C31" wp14:editId="4AF5DFED">
@@ -292,7 +343,7 @@
                     <pic:cNvPicPr/>
                   </pic:nvPicPr>
                   <pic:blipFill>
-                    <a:blip r:embed="rId10"/>
+                    <a:blip r:embed="rId11"/>
                     <a:stretch>
                       <a:fillRect/>
                     </a:stretch>
@@ -320,6 +371,9 @@
     </w:p>
     <w:p>
       <w:r>
+        <w:rPr>
+          <w:noProof/>
+        </w:rPr>
         <w:drawing>
           <wp:inline distT="0" distB="0" distL="0" distR="0" wp14:anchorId="1B18ABE8" wp14:editId="1A924C6D">
             <wp:extent cx="5372850" cy="3000794"/>
@@ -336,7 +390,7 @@
                     <pic:cNvPicPr/>
                   </pic:nvPicPr>
                   <pic:blipFill>
-                    <a:blip r:embed="rId11"/>
+                    <a:blip r:embed="rId12"/>
                     <a:stretch>
                       <a:fillRect/>
                     </a:stretch>
@@ -1382,6 +1436,41 @@
       <w:spacing w:val="5"/>
     </w:rPr>
   </w:style>
+  <w:style w:type="character" w:styleId="Hyperlink">
+    <w:name w:val="Hyperlink"/>
+    <w:basedOn w:val="DefaultParagraphFont"/>
+    <w:uiPriority w:val="99"/>
+    <w:unhideWhenUsed/>
+    <w:rsid w:val="00D32880"/>
+    <w:rPr>
+      <w:color w:val="0000FF" w:themeColor="hyperlink"/>
+      <w:u w:val="single"/>
+    </w:rPr>
+  </w:style>
+  <w:style w:type="character" w:styleId="UnresolvedMention">
+    <w:name w:val="Unresolved Mention"/>
+    <w:basedOn w:val="DefaultParagraphFont"/>
+    <w:uiPriority w:val="99"/>
+    <w:semiHidden/>
+    <w:unhideWhenUsed/>
+    <w:rsid w:val="00D32880"/>
+    <w:rPr>
+      <w:color w:val="605E5C"/>
+      <w:shd w:val="clear" w:color="auto" w:fill="E1DFDD"/>
+    </w:rPr>
+  </w:style>
+  <w:style w:type="character" w:styleId="FollowedHyperlink">
+    <w:name w:val="FollowedHyperlink"/>
+    <w:basedOn w:val="DefaultParagraphFont"/>
+    <w:uiPriority w:val="99"/>
+    <w:semiHidden/>
+    <w:unhideWhenUsed/>
+    <w:rsid w:val="00D32880"/>
+    <w:rPr>
+      <w:color w:val="800080" w:themeColor="followedHyperlink"/>
+      <w:u w:val="single"/>
+    </w:rPr>
+  </w:style>
 </w:styles>
 </file>
 

</xml_diff>